<commit_message>
added books to DB
</commit_message>
<xml_diff>
--- a/docs.docx
+++ b/docs.docx
@@ -799,6 +799,7 @@
           <w:color w:val="181818"/>
           <w:sz w:val="18"/>
           <w:szCs w:val="18"/>
+          <w:u w:val="single"/>
           <w:shd w:val="clear" w:color="auto" w:fill="FFFFFF"/>
         </w:rPr>
       </w:pPr>
@@ -867,7 +868,342 @@
           <w:szCs w:val="18"/>
           <w:shd w:val="clear" w:color="auto" w:fill="FFFFFF"/>
         </w:rPr>
-        <w:t>After that I can run “import.py” which looks like this:</w:t>
+        <w:pict>
+          <v:shapetype id="_x0000_t75" coordsize="21600,21600" o:spt="75" o:preferrelative="t" path="m@4@5l@4@11@9@11@9@5xe" filled="f" stroked="f">
+            <v:stroke joinstyle="miter"/>
+            <v:formulas>
+              <v:f eqn="if lineDrawn pixelLineWidth 0"/>
+              <v:f eqn="sum @0 1 0"/>
+              <v:f eqn="sum 0 0 @1"/>
+              <v:f eqn="prod @2 1 2"/>
+              <v:f eqn="prod @3 21600 pixelWidth"/>
+              <v:f eqn="prod @3 21600 pixelHeight"/>
+              <v:f eqn="sum @0 0 1"/>
+              <v:f eqn="prod @6 1 2"/>
+              <v:f eqn="prod @7 21600 pixelWidth"/>
+              <v:f eqn="sum @8 21600 0"/>
+              <v:f eqn="prod @7 21600 pixelHeight"/>
+              <v:f eqn="sum @10 21600 0"/>
+            </v:formulas>
+            <v:path o:extrusionok="f" gradientshapeok="t" o:connecttype="rect"/>
+            <o:lock v:ext="edit" aspectratio="t"/>
+          </v:shapetype>
+          <v:shape id="_x0000_i1025" type="#_x0000_t75" style="width:274.85pt;height:188.45pt">
+            <v:imagedata r:id="rId4" o:title="Captura--cs502"/>
+          </v:shape>
+        </w:pict>
+      </w:r>
+    </w:p>
+    <w:p>
+      <w:pPr>
+        <w:rPr>
+          <w:rFonts w:ascii="Helvetica" w:hAnsi="Helvetica" w:cs="Helvetica"/>
+          <w:color w:val="181818"/>
+          <w:sz w:val="18"/>
+          <w:szCs w:val="18"/>
+          <w:shd w:val="clear" w:color="auto" w:fill="FFFFFF"/>
+        </w:rPr>
+      </w:pPr>
+    </w:p>
+    <w:p>
+      <w:pPr>
+        <w:rPr>
+          <w:rFonts w:ascii="Arial" w:hAnsi="Arial" w:cs="Arial"/>
+          <w:color w:val="000000" w:themeColor="text1"/>
+          <w:sz w:val="18"/>
+          <w:szCs w:val="18"/>
+          <w:shd w:val="clear" w:color="auto" w:fill="FFFFFF"/>
+        </w:rPr>
+      </w:pPr>
+      <w:r>
+        <w:rPr>
+          <w:rFonts w:ascii="Arial" w:hAnsi="Arial" w:cs="Arial"/>
+          <w:b/>
+          <w:color w:val="000000" w:themeColor="text1"/>
+          <w:sz w:val="18"/>
+          <w:szCs w:val="18"/>
+          <w:shd w:val="clear" w:color="auto" w:fill="FFFFFF"/>
+        </w:rPr>
+        <w:t xml:space="preserve">“\d” </w:t>
+      </w:r>
+      <w:r>
+        <w:rPr>
+          <w:rFonts w:ascii="Arial" w:hAnsi="Arial" w:cs="Arial"/>
+          <w:color w:val="000000" w:themeColor="text1"/>
+          <w:sz w:val="18"/>
+          <w:szCs w:val="18"/>
+          <w:shd w:val="clear" w:color="auto" w:fill="FFFFFF"/>
+        </w:rPr>
+        <w:t xml:space="preserve">would allow us to see all of the tables in our </w:t>
+      </w:r>
+      <w:proofErr w:type="spellStart"/>
+      <w:r>
+        <w:rPr>
+          <w:rFonts w:ascii="Arial" w:hAnsi="Arial" w:cs="Arial"/>
+          <w:color w:val="000000" w:themeColor="text1"/>
+          <w:sz w:val="18"/>
+          <w:szCs w:val="18"/>
+          <w:shd w:val="clear" w:color="auto" w:fill="FFFFFF"/>
+        </w:rPr>
+        <w:t>PostgreDB</w:t>
+      </w:r>
+      <w:proofErr w:type="spellEnd"/>
+      <w:r>
+        <w:rPr>
+          <w:rFonts w:ascii="Arial" w:hAnsi="Arial" w:cs="Arial"/>
+          <w:color w:val="000000" w:themeColor="text1"/>
+          <w:sz w:val="18"/>
+          <w:szCs w:val="18"/>
+          <w:shd w:val="clear" w:color="auto" w:fill="FFFFFF"/>
+        </w:rPr>
+        <w:t>:</w:t>
+      </w:r>
+    </w:p>
+    <w:p>
+      <w:pPr>
+        <w:rPr>
+          <w:rFonts w:ascii="Arial" w:hAnsi="Arial" w:cs="Arial"/>
+          <w:color w:val="000000" w:themeColor="text1"/>
+          <w:sz w:val="18"/>
+          <w:szCs w:val="18"/>
+          <w:shd w:val="clear" w:color="auto" w:fill="FFFFFF"/>
+        </w:rPr>
+      </w:pPr>
+    </w:p>
+    <w:p>
+      <w:pPr>
+        <w:rPr>
+          <w:rFonts w:ascii="Arial" w:hAnsi="Arial" w:cs="Arial"/>
+          <w:color w:val="000000" w:themeColor="text1"/>
+          <w:sz w:val="18"/>
+          <w:szCs w:val="18"/>
+          <w:u w:val="single"/>
+          <w:shd w:val="clear" w:color="auto" w:fill="FFFFFF"/>
+        </w:rPr>
+      </w:pPr>
+    </w:p>
+    <w:p>
+      <w:pPr>
+        <w:rPr>
+          <w:rFonts w:ascii="Arial" w:hAnsi="Arial" w:cs="Arial"/>
+          <w:color w:val="000000" w:themeColor="text1"/>
+          <w:sz w:val="18"/>
+          <w:szCs w:val="18"/>
+          <w:shd w:val="clear" w:color="auto" w:fill="FFFFFF"/>
+        </w:rPr>
+      </w:pPr>
+      <w:r>
+        <w:rPr>
+          <w:rFonts w:ascii="Arial" w:hAnsi="Arial" w:cs="Arial"/>
+          <w:color w:val="000000" w:themeColor="text1"/>
+          <w:sz w:val="18"/>
+          <w:szCs w:val="18"/>
+          <w:shd w:val="clear" w:color="auto" w:fill="FFFFFF"/>
+        </w:rPr>
+        <w:lastRenderedPageBreak/>
+        <w:pict>
+          <v:shape id="_x0000_i1026" type="#_x0000_t75" style="width:363.15pt;height:146.5pt">
+            <v:imagedata r:id="rId5" o:title="Captura-23"/>
+          </v:shape>
+        </w:pict>
+      </w:r>
+    </w:p>
+    <w:p>
+      <w:pPr>
+        <w:rPr>
+          <w:rFonts w:ascii="Helvetica" w:hAnsi="Helvetica" w:cs="Helvetica"/>
+          <w:b/>
+          <w:color w:val="000000" w:themeColor="text1"/>
+          <w:sz w:val="18"/>
+          <w:szCs w:val="18"/>
+          <w:u w:val="single"/>
+          <w:shd w:val="clear" w:color="auto" w:fill="FFFFFF"/>
+        </w:rPr>
+      </w:pPr>
+    </w:p>
+    <w:p>
+      <w:pPr>
+        <w:rPr>
+          <w:rFonts w:ascii="Helvetica" w:hAnsi="Helvetica" w:cs="Helvetica"/>
+          <w:color w:val="000000" w:themeColor="text1"/>
+          <w:sz w:val="18"/>
+          <w:szCs w:val="18"/>
+          <w:shd w:val="clear" w:color="auto" w:fill="FFFFFF"/>
+        </w:rPr>
+      </w:pPr>
+      <w:r>
+        <w:rPr>
+          <w:rFonts w:ascii="Helvetica" w:hAnsi="Helvetica" w:cs="Helvetica"/>
+          <w:color w:val="000000" w:themeColor="text1"/>
+          <w:sz w:val="18"/>
+          <w:szCs w:val="18"/>
+          <w:shd w:val="clear" w:color="auto" w:fill="FFFFFF"/>
+        </w:rPr>
+        <w:t>To insert or read values from the table we could run</w:t>
+      </w:r>
+      <w:r>
+        <w:rPr>
+          <w:rFonts w:ascii="Helvetica" w:hAnsi="Helvetica" w:cs="Helvetica"/>
+          <w:color w:val="000000" w:themeColor="text1"/>
+          <w:sz w:val="18"/>
+          <w:szCs w:val="18"/>
+          <w:shd w:val="clear" w:color="auto" w:fill="FFFFFF"/>
+        </w:rPr>
+        <w:t xml:space="preserve"> (in the </w:t>
+      </w:r>
+      <w:r>
+        <w:rPr>
+          <w:rFonts w:ascii="Helvetica" w:hAnsi="Helvetica" w:cs="Helvetica"/>
+          <w:color w:val="000000" w:themeColor="text1"/>
+          <w:sz w:val="18"/>
+          <w:szCs w:val="18"/>
+          <w:shd w:val="clear" w:color="auto" w:fill="FFFFFF"/>
+        </w:rPr>
+        <w:t>console</w:t>
+      </w:r>
+      <w:r>
+        <w:rPr>
+          <w:rFonts w:ascii="Helvetica" w:hAnsi="Helvetica" w:cs="Helvetica"/>
+          <w:color w:val="000000" w:themeColor="text1"/>
+          <w:sz w:val="18"/>
+          <w:szCs w:val="18"/>
+          <w:shd w:val="clear" w:color="auto" w:fill="FFFFFF"/>
+        </w:rPr>
+        <w:t xml:space="preserve"> with </w:t>
+      </w:r>
+      <w:proofErr w:type="spellStart"/>
+      <w:r>
+        <w:rPr>
+          <w:rFonts w:ascii="Helvetica" w:hAnsi="Helvetica" w:cs="Helvetica"/>
+          <w:color w:val="000000" w:themeColor="text1"/>
+          <w:sz w:val="18"/>
+          <w:szCs w:val="18"/>
+          <w:shd w:val="clear" w:color="auto" w:fill="FFFFFF"/>
+        </w:rPr>
+        <w:t>psql</w:t>
+      </w:r>
+      <w:proofErr w:type="spellEnd"/>
+      <w:r>
+        <w:rPr>
+          <w:rFonts w:ascii="Helvetica" w:hAnsi="Helvetica" w:cs="Helvetica"/>
+          <w:color w:val="000000" w:themeColor="text1"/>
+          <w:sz w:val="18"/>
+          <w:szCs w:val="18"/>
+          <w:shd w:val="clear" w:color="auto" w:fill="FFFFFF"/>
+        </w:rPr>
+        <w:t>)</w:t>
+      </w:r>
+      <w:r>
+        <w:rPr>
+          <w:rFonts w:ascii="Helvetica" w:hAnsi="Helvetica" w:cs="Helvetica"/>
+          <w:color w:val="000000" w:themeColor="text1"/>
+          <w:sz w:val="18"/>
+          <w:szCs w:val="18"/>
+          <w:shd w:val="clear" w:color="auto" w:fill="FFFFFF"/>
+        </w:rPr>
+        <w:t>:</w:t>
+      </w:r>
+    </w:p>
+    <w:p>
+      <w:pPr>
+        <w:rPr>
+          <w:rFonts w:ascii="Helvetica" w:hAnsi="Helvetica" w:cs="Helvetica"/>
+          <w:b/>
+          <w:color w:val="000000" w:themeColor="text1"/>
+          <w:sz w:val="18"/>
+          <w:szCs w:val="18"/>
+          <w:shd w:val="clear" w:color="auto" w:fill="FFFFFF"/>
+        </w:rPr>
+      </w:pPr>
+      <w:r>
+        <w:rPr>
+          <w:rFonts w:ascii="Helvetica" w:hAnsi="Helvetica" w:cs="Helvetica"/>
+          <w:b/>
+          <w:color w:val="000000" w:themeColor="text1"/>
+          <w:sz w:val="18"/>
+          <w:szCs w:val="18"/>
+          <w:shd w:val="clear" w:color="auto" w:fill="FFFFFF"/>
+        </w:rPr>
+        <w:pict>
+          <v:shape id="_x0000_i1027" type="#_x0000_t75" style="width:359.35pt;height:82.65pt">
+            <v:imagedata r:id="rId6" o:title="Captura-insertdb"/>
+          </v:shape>
+        </w:pict>
+      </w:r>
+    </w:p>
+    <w:p>
+      <w:pPr>
+        <w:rPr>
+          <w:rFonts w:ascii="Helvetica" w:hAnsi="Helvetica" w:cs="Helvetica"/>
+          <w:b/>
+          <w:color w:val="000000" w:themeColor="text1"/>
+          <w:sz w:val="18"/>
+          <w:szCs w:val="18"/>
+          <w:shd w:val="clear" w:color="auto" w:fill="FFFFFF"/>
+        </w:rPr>
+      </w:pPr>
+    </w:p>
+    <w:p>
+      <w:pPr>
+        <w:rPr>
+          <w:rFonts w:ascii="Helvetica" w:hAnsi="Helvetica" w:cs="Helvetica"/>
+          <w:color w:val="181818"/>
+          <w:sz w:val="18"/>
+          <w:szCs w:val="18"/>
+          <w:shd w:val="clear" w:color="auto" w:fill="FFFFFF"/>
+        </w:rPr>
+      </w:pPr>
+      <w:r>
+        <w:rPr>
+          <w:rFonts w:ascii="Helvetica" w:hAnsi="Helvetica" w:cs="Helvetica"/>
+          <w:color w:val="181818"/>
+          <w:sz w:val="18"/>
+          <w:szCs w:val="18"/>
+          <w:shd w:val="clear" w:color="auto" w:fill="FFFFFF"/>
+        </w:rPr>
+        <w:t xml:space="preserve">After </w:t>
+      </w:r>
+      <w:r>
+        <w:rPr>
+          <w:rFonts w:ascii="Helvetica" w:hAnsi="Helvetica" w:cs="Helvetica"/>
+          <w:color w:val="181818"/>
+          <w:sz w:val="18"/>
+          <w:szCs w:val="18"/>
+          <w:shd w:val="clear" w:color="auto" w:fill="FFFFFF"/>
+        </w:rPr>
+        <w:t xml:space="preserve">the tables are created I can </w:t>
+      </w:r>
+      <w:proofErr w:type="gramStart"/>
+      <w:r>
+        <w:rPr>
+          <w:rFonts w:ascii="Helvetica" w:hAnsi="Helvetica" w:cs="Helvetica"/>
+          <w:color w:val="181818"/>
+          <w:sz w:val="18"/>
+          <w:szCs w:val="18"/>
+          <w:shd w:val="clear" w:color="auto" w:fill="FFFFFF"/>
+        </w:rPr>
+        <w:t xml:space="preserve">run </w:t>
+      </w:r>
+      <w:r>
+        <w:rPr>
+          <w:rFonts w:ascii="Helvetica" w:hAnsi="Helvetica" w:cs="Helvetica"/>
+          <w:color w:val="181818"/>
+          <w:sz w:val="18"/>
+          <w:szCs w:val="18"/>
+          <w:shd w:val="clear" w:color="auto" w:fill="FFFFFF"/>
+        </w:rPr>
+        <w:t xml:space="preserve"> “</w:t>
+      </w:r>
+      <w:proofErr w:type="gramEnd"/>
+      <w:r>
+        <w:rPr>
+          <w:rFonts w:ascii="Helvetica" w:hAnsi="Helvetica" w:cs="Helvetica"/>
+          <w:color w:val="181818"/>
+          <w:sz w:val="18"/>
+          <w:szCs w:val="18"/>
+          <w:shd w:val="clear" w:color="auto" w:fill="FFFFFF"/>
+        </w:rPr>
+        <w:t>import.py” which looks like this:</w:t>
       </w:r>
     </w:p>
     <w:p>
@@ -2475,6 +2811,7 @@
           <w:sz w:val="18"/>
           <w:szCs w:val="18"/>
         </w:rPr>
+        <w:lastRenderedPageBreak/>
         <w:t>    </w:t>
       </w:r>
       <w:proofErr w:type="gramStart"/>
@@ -2502,6 +2839,170 @@
       <w:pPr>
         <w:rPr>
           <w:rFonts w:ascii="Helvetica" w:hAnsi="Helvetica" w:cs="Helvetica"/>
+          <w:color w:val="181818"/>
+          <w:sz w:val="18"/>
+          <w:szCs w:val="18"/>
+          <w:shd w:val="clear" w:color="auto" w:fill="FFFFFF"/>
+        </w:rPr>
+      </w:pPr>
+    </w:p>
+    <w:p>
+      <w:pPr>
+        <w:rPr>
+          <w:rFonts w:ascii="Helvetica" w:hAnsi="Helvetica" w:cs="Helvetica"/>
+          <w:b/>
+          <w:color w:val="181818"/>
+          <w:sz w:val="28"/>
+          <w:szCs w:val="28"/>
+          <w:shd w:val="clear" w:color="auto" w:fill="FFFFFF"/>
+        </w:rPr>
+      </w:pPr>
+      <w:r>
+        <w:rPr>
+          <w:rFonts w:ascii="Helvetica" w:hAnsi="Helvetica" w:cs="Helvetica"/>
+          <w:b/>
+          <w:color w:val="181818"/>
+          <w:sz w:val="28"/>
+          <w:szCs w:val="28"/>
+          <w:shd w:val="clear" w:color="auto" w:fill="FFFFFF"/>
+        </w:rPr>
+        <w:t xml:space="preserve">Connecting Flask and </w:t>
+      </w:r>
+      <w:proofErr w:type="spellStart"/>
+      <w:r>
+        <w:rPr>
+          <w:rFonts w:ascii="Helvetica" w:hAnsi="Helvetica" w:cs="Helvetica"/>
+          <w:b/>
+          <w:color w:val="181818"/>
+          <w:sz w:val="28"/>
+          <w:szCs w:val="28"/>
+          <w:shd w:val="clear" w:color="auto" w:fill="FFFFFF"/>
+        </w:rPr>
+        <w:t>Post</w:t>
+      </w:r>
+      <w:r>
+        <w:rPr>
+          <w:rFonts w:ascii="Helvetica" w:hAnsi="Helvetica" w:cs="Helvetica"/>
+          <w:b/>
+          <w:color w:val="181818"/>
+          <w:sz w:val="28"/>
+          <w:szCs w:val="28"/>
+          <w:shd w:val="clear" w:color="auto" w:fill="FFFFFF"/>
+        </w:rPr>
+        <w:t>gre</w:t>
+      </w:r>
+      <w:r>
+        <w:rPr>
+          <w:rFonts w:ascii="Helvetica" w:hAnsi="Helvetica" w:cs="Helvetica"/>
+          <w:b/>
+          <w:color w:val="181818"/>
+          <w:sz w:val="28"/>
+          <w:szCs w:val="28"/>
+          <w:shd w:val="clear" w:color="auto" w:fill="FFFFFF"/>
+        </w:rPr>
+        <w:t>DB</w:t>
+      </w:r>
+      <w:proofErr w:type="spellEnd"/>
+      <w:r>
+        <w:rPr>
+          <w:rFonts w:ascii="Helvetica" w:hAnsi="Helvetica" w:cs="Helvetica"/>
+          <w:b/>
+          <w:color w:val="181818"/>
+          <w:sz w:val="28"/>
+          <w:szCs w:val="28"/>
+          <w:shd w:val="clear" w:color="auto" w:fill="FFFFFF"/>
+        </w:rPr>
+        <w:t xml:space="preserve">- </w:t>
+      </w:r>
+      <w:proofErr w:type="spellStart"/>
+      <w:r>
+        <w:rPr>
+          <w:rFonts w:ascii="Helvetica" w:hAnsi="Helvetica" w:cs="Helvetica"/>
+          <w:b/>
+          <w:color w:val="181818"/>
+          <w:sz w:val="28"/>
+          <w:szCs w:val="28"/>
+          <w:shd w:val="clear" w:color="auto" w:fill="FFFFFF"/>
+        </w:rPr>
+        <w:t>SQLAlchemy</w:t>
+      </w:r>
+      <w:proofErr w:type="spellEnd"/>
+    </w:p>
+    <w:p>
+      <w:pPr>
+        <w:rPr>
+          <w:rFonts w:ascii="Helvetica" w:hAnsi="Helvetica" w:cs="Helvetica"/>
+          <w:color w:val="181818"/>
+          <w:sz w:val="18"/>
+          <w:szCs w:val="18"/>
+          <w:shd w:val="clear" w:color="auto" w:fill="FFFFFF"/>
+        </w:rPr>
+      </w:pPr>
+      <w:proofErr w:type="spellStart"/>
+      <w:r>
+        <w:rPr>
+          <w:rFonts w:ascii="Helvetica" w:hAnsi="Helvetica" w:cs="Helvetica"/>
+          <w:color w:val="181818"/>
+          <w:sz w:val="18"/>
+          <w:szCs w:val="18"/>
+          <w:shd w:val="clear" w:color="auto" w:fill="FFFFFF"/>
+        </w:rPr>
+        <w:t>SQLAlchemy</w:t>
+      </w:r>
+      <w:proofErr w:type="spellEnd"/>
+      <w:r>
+        <w:rPr>
+          <w:rFonts w:ascii="Helvetica" w:hAnsi="Helvetica" w:cs="Helvetica"/>
+          <w:color w:val="181818"/>
+          <w:sz w:val="18"/>
+          <w:szCs w:val="18"/>
+          <w:shd w:val="clear" w:color="auto" w:fill="FFFFFF"/>
+        </w:rPr>
+        <w:t xml:space="preserve"> is used to run SQL commands in a Flask application</w:t>
+      </w:r>
+    </w:p>
+    <w:p>
+      <w:pPr>
+        <w:rPr>
+          <w:rFonts w:ascii="Helvetica" w:hAnsi="Helvetica" w:cs="Helvetica"/>
+          <w:color w:val="181818"/>
+          <w:sz w:val="18"/>
+          <w:szCs w:val="18"/>
+          <w:shd w:val="clear" w:color="auto" w:fill="FFFFFF"/>
+        </w:rPr>
+      </w:pPr>
+      <w:r>
+        <w:rPr>
+          <w:rFonts w:ascii="Helvetica" w:hAnsi="Helvetica" w:cs="Helvetica"/>
+          <w:color w:val="181818"/>
+          <w:sz w:val="18"/>
+          <w:szCs w:val="18"/>
+          <w:shd w:val="clear" w:color="auto" w:fill="FFFFFF"/>
+        </w:rPr>
+        <w:pict>
+          <v:shape id="_x0000_i1028" type="#_x0000_t75" style="width:467.7pt;height:211.6pt">
+            <v:imagedata r:id="rId7" o:title="Captura-sqlAlchemy"/>
+          </v:shape>
+        </w:pict>
+      </w:r>
+    </w:p>
+    <w:p>
+      <w:pPr>
+        <w:rPr>
+          <w:rFonts w:ascii="Helvetica" w:hAnsi="Helvetica" w:cs="Helvetica"/>
+          <w:b/>
+          <w:color w:val="181818"/>
+          <w:sz w:val="18"/>
+          <w:szCs w:val="18"/>
+          <w:shd w:val="clear" w:color="auto" w:fill="FFFFFF"/>
+        </w:rPr>
+      </w:pPr>
+    </w:p>
+    <w:p>
+      <w:pPr>
+        <w:rPr>
+          <w:rFonts w:ascii="Helvetica" w:hAnsi="Helvetica" w:cs="Helvetica"/>
+          <w:b/>
           <w:color w:val="181818"/>
           <w:sz w:val="18"/>
           <w:szCs w:val="18"/>
@@ -2527,7 +3028,6 @@
           <w:szCs w:val="18"/>
           <w:shd w:val="clear" w:color="auto" w:fill="FFFFFF"/>
         </w:rPr>
-        <w:lastRenderedPageBreak/>
         <w:t>I can use “</w:t>
       </w:r>
       <w:proofErr w:type="spellStart"/>
@@ -2816,6 +3316,57 @@
         </w:rPr>
       </w:pPr>
     </w:p>
+    <w:p>
+      <w:pPr>
+        <w:rPr>
+          <w:u w:val="single"/>
+        </w:rPr>
+      </w:pPr>
+      <w:r>
+        <w:rPr>
+          <w:u w:val="single"/>
+        </w:rPr>
+        <w:t>Sessions</w:t>
+      </w:r>
+    </w:p>
+    <w:p>
+      <w:r>
+        <w:t xml:space="preserve">Sessions are a way to store data in a current Session, </w:t>
+      </w:r>
+      <w:r>
+        <w:t>if the server is reset then that data would be lost:</w:t>
+      </w:r>
+    </w:p>
+    <w:p>
+      <w:r>
+        <w:t xml:space="preserve">To tie in together a Flask app with a </w:t>
+      </w:r>
+      <w:proofErr w:type="spellStart"/>
+      <w:r>
+        <w:t>SQl</w:t>
+      </w:r>
+      <w:proofErr w:type="spellEnd"/>
+      <w:r>
+        <w:t xml:space="preserve"> DB we </w:t>
+      </w:r>
+      <w:proofErr w:type="spellStart"/>
+      <w:r>
+        <w:t>wil</w:t>
+      </w:r>
+      <w:proofErr w:type="spellEnd"/>
+      <w:r>
+        <w:t xml:space="preserve"> use </w:t>
+      </w:r>
+      <w:proofErr w:type="spellStart"/>
+      <w:r>
+        <w:t>SQLAlchemy</w:t>
+      </w:r>
+      <w:proofErr w:type="spellEnd"/>
+      <w:r>
+        <w:t>, a Python library to connect Python and SQL</w:t>
+      </w:r>
+    </w:p>
+    <w:p/>
     <w:sectPr>
       <w:pgSz w:w="12240" w:h="15840"/>
       <w:pgMar w:top="1440" w:right="1440" w:bottom="1440" w:left="1440" w:header="720" w:footer="720" w:gutter="0"/>

</xml_diff>